<commit_message>
Edição na questão 2
Inseri o meu printi e completei um pouco mais a tabela
</commit_message>
<xml_diff>
--- a/Tipos de dados(MySQL).docx
+++ b/Tipos de dados(MySQL).docx
@@ -2,20 +2,41 @@
 <file path=word/document.xml><?xml version="1.0" encoding="utf-8"?>
 <w:document xmlns:wpc="http://schemas.microsoft.com/office/word/2010/wordprocessingCanvas" xmlns:cx="http://schemas.microsoft.com/office/drawing/2014/chartex" xmlns:cx1="http://schemas.microsoft.com/office/drawing/2015/9/8/chartex" xmlns:cx2="http://schemas.microsoft.com/office/drawing/2015/10/21/chartex" xmlns:cx3="http://schemas.microsoft.com/office/drawing/2016/5/9/chartex" xmlns:cx4="http://schemas.microsoft.com/office/drawing/2016/5/10/chartex" xmlns:cx5="http://schemas.microsoft.com/office/drawing/2016/5/11/chartex" xmlns:cx6="http://schemas.microsoft.com/office/drawing/2016/5/12/chartex" xmlns:cx7="http://schemas.microsoft.com/office/drawing/2016/5/13/chartex" xmlns:cx8="http://schemas.microsoft.com/office/drawing/2016/5/14/chartex" xmlns:mc="http://schemas.openxmlformats.org/markup-compatibility/2006" xmlns:aink="http://schemas.microsoft.com/office/drawing/2016/ink" xmlns:am3d="http://schemas.microsoft.com/office/drawing/2017/model3d" xmlns:o="urn:schemas-microsoft-com:office:office" xmlns:r="http://schemas.openxmlformats.org/officeDocument/2006/relationships" xmlns:m="http://schemas.openxmlformats.org/officeDocument/2006/math" xmlns:v="urn:schemas-microsoft-com:vml" xmlns:wp14="http://schemas.microsoft.com/office/word/2010/wordprocessingDrawing" xmlns:wp="http://schemas.openxmlformats.org/drawingml/2006/wordprocessingDrawing" xmlns:w10="urn:schemas-microsoft-com:office:word" xmlns:w="http://schemas.openxmlformats.org/wordprocessingml/2006/main" xmlns:w14="http://schemas.microsoft.com/office/word/2010/wordml" xmlns:w15="http://schemas.microsoft.com/office/word/2012/wordml" xmlns:w16cid="http://schemas.microsoft.com/office/word/2016/wordml/cid" xmlns:w16se="http://schemas.microsoft.com/office/word/2015/wordml/symex" xmlns:wpg="http://schemas.microsoft.com/office/word/2010/wordprocessingGroup" xmlns:wpi="http://schemas.microsoft.com/office/word/2010/wordprocessingInk" xmlns:wne="http://schemas.microsoft.com/office/word/2006/wordml" xmlns:wps="http://schemas.microsoft.com/office/word/2010/wordprocessingShape" mc:Ignorable="w14 w15 w16se w16cid wp14">
   <w:body>
-    <w:p/>
-    <w:p/>
     <w:p>
-      <w:bookmarkStart w:id="0" w:name="_GoBack"/>
-      <w:bookmarkEnd w:id="0"/>
+      <w:pPr>
+        <w:jc w:val="both"/>
+      </w:pPr>
     </w:p>
-    <w:p/>
     <w:p>
+      <w:pPr>
+        <w:jc w:val="both"/>
+      </w:pPr>
+      <w:r>
+        <w:rPr>
+          <w:b/>
+        </w:rPr>
+        <w:t>Questão 1:</w:t>
+      </w:r>
+      <w:r>
+        <w:t xml:space="preserve"> Estudar como se configura a arquitetura cliente-servidor em seu SGBD e implementá-la. Para tanto, um membro do grupo deverá ser servidor e os demais clientes.</w:t>
+      </w:r>
+    </w:p>
+    <w:p>
+      <w:pPr>
+        <w:jc w:val="both"/>
+      </w:pPr>
+    </w:p>
+    <w:p>
+      <w:pPr>
+        <w:keepNext/>
+        <w:jc w:val="both"/>
+      </w:pPr>
       <w:r>
         <w:rPr>
           <w:noProof/>
         </w:rPr>
         <w:drawing>
-          <wp:inline distT="0" distB="0" distL="0" distR="0">
+          <wp:inline distT="0" distB="0" distL="0" distR="0" wp14:anchorId="5D1F1E4B" wp14:editId="0DDA0C86">
             <wp:extent cx="6645910" cy="2687320"/>
             <wp:effectExtent l="0" t="0" r="2540" b="0"/>
             <wp:docPr id="2" name="Picture 2"/>
@@ -57,26 +78,135 @@
         </w:drawing>
       </w:r>
     </w:p>
+    <w:p>
+      <w:pPr>
+        <w:pStyle w:val="Legenda"/>
+        <w:jc w:val="both"/>
+      </w:pPr>
+      <w:r>
+        <w:t xml:space="preserve">Figura </w:t>
+      </w:r>
+      <w:fldSimple w:instr=" SEQ Figura \* ARABIC ">
+        <w:r>
+          <w:rPr>
+            <w:noProof/>
+          </w:rPr>
+          <w:t>1</w:t>
+        </w:r>
+      </w:fldSimple>
+      <w:r>
+        <w:t>-Imagem Kevin</w:t>
+      </w:r>
+    </w:p>
     <w:p/>
     <w:p>
       <w:pPr>
-        <w:rPr>
-          <w:sz w:val="44"/>
-          <w:szCs w:val="44"/>
-        </w:rPr>
+        <w:keepNext/>
       </w:pPr>
       <w:r>
         <w:rPr>
-          <w:sz w:val="44"/>
-          <w:szCs w:val="44"/>
+          <w:noProof/>
         </w:rPr>
-        <w:t>Tipos de dados (MySQL):</w:t>
+        <w:drawing>
+          <wp:inline distT="0" distB="0" distL="0" distR="0">
+            <wp:extent cx="6645910" cy="2662555"/>
+            <wp:effectExtent l="0" t="0" r="2540" b="4445"/>
+            <wp:docPr id="3" name="Imagem 3"/>
+            <wp:cNvGraphicFramePr>
+              <a:graphicFrameLocks xmlns:a="http://schemas.openxmlformats.org/drawingml/2006/main" noChangeAspect="1"/>
+            </wp:cNvGraphicFramePr>
+            <a:graphic xmlns:a="http://schemas.openxmlformats.org/drawingml/2006/main">
+              <a:graphicData uri="http://schemas.openxmlformats.org/drawingml/2006/picture">
+                <pic:pic xmlns:pic="http://schemas.openxmlformats.org/drawingml/2006/picture">
+                  <pic:nvPicPr>
+                    <pic:cNvPr id="3" name="Pratica1(Lucas).jpg"/>
+                    <pic:cNvPicPr/>
+                  </pic:nvPicPr>
+                  <pic:blipFill>
+                    <a:blip r:embed="rId8">
+                      <a:extLst>
+                        <a:ext uri="{28A0092B-C50C-407E-A947-70E740481C1C}">
+                          <a14:useLocalDpi xmlns:a14="http://schemas.microsoft.com/office/drawing/2010/main" val="0"/>
+                        </a:ext>
+                      </a:extLst>
+                    </a:blip>
+                    <a:stretch>
+                      <a:fillRect/>
+                    </a:stretch>
+                  </pic:blipFill>
+                  <pic:spPr>
+                    <a:xfrm>
+                      <a:off x="0" y="0"/>
+                      <a:ext cx="6645910" cy="2662555"/>
+                    </a:xfrm>
+                    <a:prstGeom prst="rect">
+                      <a:avLst/>
+                    </a:prstGeom>
+                  </pic:spPr>
+                </pic:pic>
+              </a:graphicData>
+            </a:graphic>
+          </wp:inline>
+        </w:drawing>
       </w:r>
     </w:p>
     <w:p>
+      <w:pPr>
+        <w:pStyle w:val="Legenda"/>
+      </w:pPr>
+      <w:r>
+        <w:t xml:space="preserve">Figura </w:t>
+      </w:r>
+      <w:fldSimple w:instr=" SEQ Figura \* ARABIC ">
+        <w:r>
+          <w:rPr>
+            <w:noProof/>
+          </w:rPr>
+          <w:t>2</w:t>
+        </w:r>
+      </w:fldSimple>
+      <w:r>
+        <w:t>-Imagem Lucas</w:t>
+      </w:r>
+    </w:p>
+    <w:p/>
+    <w:p>
+      <w:pPr>
+        <w:jc w:val="both"/>
+      </w:pPr>
+      <w:r>
+        <w:rPr>
+          <w:b/>
+        </w:rPr>
+        <w:t>Questão 2:</w:t>
+      </w:r>
+      <w:r>
+        <w:t xml:space="preserve"> Estudar os tipos de d</w:t>
+      </w:r>
+      <w:bookmarkStart w:id="0" w:name="_GoBack"/>
+      <w:bookmarkEnd w:id="0"/>
+      <w:r>
+        <w:t xml:space="preserve">ados e seus domínios no SGBD. Existe algum tipo específico, que os integrantes do grupo desconheciam? Para </w:t>
+      </w:r>
+      <w:proofErr w:type="spellStart"/>
+      <w:r>
+        <w:t>quê</w:t>
+      </w:r>
+      <w:proofErr w:type="spellEnd"/>
+      <w:r>
+        <w:t xml:space="preserve"> ele serve? </w:t>
+      </w:r>
+    </w:p>
+    <w:p>
+      <w:pPr>
+        <w:jc w:val="both"/>
+      </w:pPr>
       <w:r>
         <w:tab/>
-        <w:t xml:space="preserve">A segui encontra-se em forma de tabela os tipos de dados que o MySQL dá suporte, separados em categorias tipo </w:t>
+        <w:t xml:space="preserve">A segui encontra-se em forma de tabela os tipos de dados que o MySQL dá suporte, separados em categorias </w:t>
+      </w:r>
+      <w:r>
+        <w:t xml:space="preserve">tipo </w:t>
       </w:r>
       <w:proofErr w:type="spellStart"/>
       <w:r>
@@ -92,7 +222,10 @@
       </w:r>
       <w:proofErr w:type="spellEnd"/>
       <w:r>
-        <w:t>, Data/Time e LOB (</w:t>
+        <w:t>, Data/Tempo</w:t>
+      </w:r>
+      <w:r>
+        <w:t xml:space="preserve"> e LOB (</w:t>
       </w:r>
       <w:proofErr w:type="spellStart"/>
       <w:r>
@@ -113,7 +246,7 @@
     </w:p>
     <w:tbl>
       <w:tblPr>
-        <w:tblStyle w:val="TableGrid"/>
+        <w:tblStyle w:val="Tabelacomgrade"/>
         <w:tblW w:w="0" w:type="auto"/>
         <w:tblInd w:w="1555" w:type="dxa"/>
         <w:tblLook w:val="04A0" w:firstRow="1" w:lastRow="0" w:firstColumn="1" w:lastColumn="0" w:noHBand="0" w:noVBand="1"/>
@@ -126,7 +259,8 @@
       <w:tr>
         <w:tc>
           <w:tcPr>
-            <w:tcW w:w="3101" w:type="dxa"/>
+            <w:tcW w:w="8901" w:type="dxa"/>
+            <w:gridSpan w:val="3"/>
             <w:shd w:val="clear" w:color="auto" w:fill="002060"/>
           </w:tcPr>
           <w:p>
@@ -134,6 +268,22 @@
               <w:jc w:val="center"/>
             </w:pPr>
             <w:r>
+              <w:t>TIPO STRING</w:t>
+            </w:r>
+          </w:p>
+        </w:tc>
+      </w:tr>
+      <w:tr>
+        <w:tc>
+          <w:tcPr>
+            <w:tcW w:w="3101" w:type="dxa"/>
+            <w:shd w:val="clear" w:color="auto" w:fill="002060"/>
+          </w:tcPr>
+          <w:p>
+            <w:pPr>
+              <w:jc w:val="center"/>
+            </w:pPr>
+            <w:r>
               <w:t>SINTAXE DO TIPO DE DADO:</w:t>
             </w:r>
           </w:p>
@@ -226,397 +376,6 @@
             <w:proofErr w:type="spellEnd"/>
             <w:r>
               <w:t>) é o número de caracteres capaz de ser armazenado.</w:t>
-            </w:r>
-          </w:p>
-          <w:p>
-            <w:pPr>
-              <w:jc w:val="center"/>
-            </w:pPr>
-            <w:r>
-              <w:t>Tamanho fixo.</w:t>
-            </w:r>
-          </w:p>
-        </w:tc>
-      </w:tr>
-      <w:tr>
-        <w:tc>
-          <w:tcPr>
-            <w:tcW w:w="3101" w:type="dxa"/>
-            <w:vAlign w:val="center"/>
-          </w:tcPr>
-          <w:p>
-            <w:pPr>
-              <w:jc w:val="center"/>
-            </w:pPr>
-            <w:r>
-              <w:t>VARCHAR</w:t>
-            </w:r>
-            <w:r>
-              <w:t xml:space="preserve"> (</w:t>
-            </w:r>
-            <w:proofErr w:type="spellStart"/>
-            <w:r>
-              <w:t>Size</w:t>
-            </w:r>
-            <w:proofErr w:type="spellEnd"/>
-            <w:r>
-              <w:t>)</w:t>
-            </w:r>
-          </w:p>
-        </w:tc>
-        <w:tc>
-          <w:tcPr>
-            <w:tcW w:w="2900" w:type="dxa"/>
-            <w:vAlign w:val="center"/>
-          </w:tcPr>
-          <w:p>
-            <w:pPr>
-              <w:jc w:val="center"/>
-            </w:pPr>
-            <w:r>
-              <w:t>255 caracteres</w:t>
-            </w:r>
-          </w:p>
-        </w:tc>
-        <w:tc>
-          <w:tcPr>
-            <w:tcW w:w="2900" w:type="dxa"/>
-            <w:vAlign w:val="center"/>
-          </w:tcPr>
-          <w:p>
-            <w:pPr>
-              <w:jc w:val="center"/>
-            </w:pPr>
-            <w:r>
-              <w:t>Onde (</w:t>
-            </w:r>
-            <w:proofErr w:type="spellStart"/>
-            <w:r>
-              <w:t>Size</w:t>
-            </w:r>
-            <w:proofErr w:type="spellEnd"/>
-            <w:r>
-              <w:t>) é o número de caracteres capaz de ser armazenado.</w:t>
-            </w:r>
-          </w:p>
-          <w:p>
-            <w:pPr>
-              <w:jc w:val="center"/>
-            </w:pPr>
-            <w:r>
-              <w:t>O tamanho é ajustado ao dado inserido.</w:t>
-            </w:r>
-          </w:p>
-        </w:tc>
-      </w:tr>
-      <w:tr>
-        <w:tc>
-          <w:tcPr>
-            <w:tcW w:w="3101" w:type="dxa"/>
-            <w:vAlign w:val="center"/>
-          </w:tcPr>
-          <w:p>
-            <w:pPr>
-              <w:jc w:val="center"/>
-            </w:pPr>
-            <w:r>
-              <w:t>TINYTEXT</w:t>
-            </w:r>
-            <w:r>
-              <w:t xml:space="preserve"> (</w:t>
-            </w:r>
-            <w:proofErr w:type="spellStart"/>
-            <w:r>
-              <w:t>Size</w:t>
-            </w:r>
-            <w:proofErr w:type="spellEnd"/>
-            <w:r>
-              <w:t>)</w:t>
-            </w:r>
-          </w:p>
-        </w:tc>
-        <w:tc>
-          <w:tcPr>
-            <w:tcW w:w="2900" w:type="dxa"/>
-            <w:vAlign w:val="center"/>
-          </w:tcPr>
-          <w:p>
-            <w:pPr>
-              <w:jc w:val="center"/>
-            </w:pPr>
-            <w:r>
-              <w:t>255 caracteres</w:t>
-            </w:r>
-          </w:p>
-        </w:tc>
-        <w:tc>
-          <w:tcPr>
-            <w:tcW w:w="2900" w:type="dxa"/>
-            <w:vAlign w:val="center"/>
-          </w:tcPr>
-          <w:p>
-            <w:pPr>
-              <w:jc w:val="center"/>
-            </w:pPr>
-            <w:r>
-              <w:t>Onde (</w:t>
-            </w:r>
-            <w:proofErr w:type="spellStart"/>
-            <w:r>
-              <w:t>Size</w:t>
-            </w:r>
-            <w:proofErr w:type="spellEnd"/>
-            <w:r>
-              <w:t>) é o número de caracteres capaz de ser armazenado.</w:t>
-            </w:r>
-          </w:p>
-        </w:tc>
-      </w:tr>
-      <w:tr>
-        <w:tc>
-          <w:tcPr>
-            <w:tcW w:w="3101" w:type="dxa"/>
-            <w:vAlign w:val="center"/>
-          </w:tcPr>
-          <w:p>
-            <w:pPr>
-              <w:jc w:val="center"/>
-            </w:pPr>
-            <w:r>
-              <w:t>TEXT</w:t>
-            </w:r>
-            <w:r>
-              <w:t xml:space="preserve"> (</w:t>
-            </w:r>
-            <w:proofErr w:type="spellStart"/>
-            <w:r>
-              <w:t>Size</w:t>
-            </w:r>
-            <w:proofErr w:type="spellEnd"/>
-            <w:r>
-              <w:t>)</w:t>
-            </w:r>
-          </w:p>
-        </w:tc>
-        <w:tc>
-          <w:tcPr>
-            <w:tcW w:w="2900" w:type="dxa"/>
-            <w:vAlign w:val="center"/>
-          </w:tcPr>
-          <w:p>
-            <w:pPr>
-              <w:jc w:val="center"/>
-            </w:pPr>
-            <w:r>
-              <w:t>65.535 caracteres</w:t>
-            </w:r>
-          </w:p>
-        </w:tc>
-        <w:tc>
-          <w:tcPr>
-            <w:tcW w:w="2900" w:type="dxa"/>
-            <w:vAlign w:val="center"/>
-          </w:tcPr>
-          <w:p>
-            <w:pPr>
-              <w:jc w:val="center"/>
-            </w:pPr>
-            <w:r>
-              <w:t>Onde (</w:t>
-            </w:r>
-            <w:proofErr w:type="spellStart"/>
-            <w:r>
-              <w:t>Size</w:t>
-            </w:r>
-            <w:proofErr w:type="spellEnd"/>
-            <w:r>
-              <w:t>) é o número de caracteres capaz de ser armazenado.</w:t>
-            </w:r>
-          </w:p>
-        </w:tc>
-      </w:tr>
-      <w:tr>
-        <w:tc>
-          <w:tcPr>
-            <w:tcW w:w="3101" w:type="dxa"/>
-            <w:vAlign w:val="center"/>
-          </w:tcPr>
-          <w:p>
-            <w:pPr>
-              <w:jc w:val="center"/>
-            </w:pPr>
-            <w:r>
-              <w:t>MEDIUMTEXT</w:t>
-            </w:r>
-            <w:r>
-              <w:t xml:space="preserve"> (</w:t>
-            </w:r>
-            <w:proofErr w:type="spellStart"/>
-            <w:r>
-              <w:t>Size</w:t>
-            </w:r>
-            <w:proofErr w:type="spellEnd"/>
-            <w:r>
-              <w:t>)</w:t>
-            </w:r>
-          </w:p>
-        </w:tc>
-        <w:tc>
-          <w:tcPr>
-            <w:tcW w:w="2900" w:type="dxa"/>
-            <w:vAlign w:val="center"/>
-          </w:tcPr>
-          <w:p>
-            <w:pPr>
-              <w:jc w:val="center"/>
-            </w:pPr>
-            <w:r>
-              <w:t>16.777.215 caracteres</w:t>
-            </w:r>
-          </w:p>
-        </w:tc>
-        <w:tc>
-          <w:tcPr>
-            <w:tcW w:w="2900" w:type="dxa"/>
-            <w:vAlign w:val="center"/>
-          </w:tcPr>
-          <w:p>
-            <w:pPr>
-              <w:jc w:val="center"/>
-            </w:pPr>
-            <w:r>
-              <w:t>Onde (</w:t>
-            </w:r>
-            <w:proofErr w:type="spellStart"/>
-            <w:r>
-              <w:t>Size</w:t>
-            </w:r>
-            <w:proofErr w:type="spellEnd"/>
-            <w:r>
-              <w:t>) é o número de caracteres capaz de ser armazenado.</w:t>
-            </w:r>
-          </w:p>
-        </w:tc>
-      </w:tr>
-      <w:tr>
-        <w:tc>
-          <w:tcPr>
-            <w:tcW w:w="3101" w:type="dxa"/>
-            <w:vAlign w:val="center"/>
-          </w:tcPr>
-          <w:p>
-            <w:pPr>
-              <w:jc w:val="center"/>
-            </w:pPr>
-            <w:r>
-              <w:t>LONGTEXT</w:t>
-            </w:r>
-            <w:r>
-              <w:t xml:space="preserve"> (</w:t>
-            </w:r>
-            <w:proofErr w:type="spellStart"/>
-            <w:r>
-              <w:t>Size</w:t>
-            </w:r>
-            <w:proofErr w:type="spellEnd"/>
-            <w:r>
-              <w:t>)</w:t>
-            </w:r>
-          </w:p>
-        </w:tc>
-        <w:tc>
-          <w:tcPr>
-            <w:tcW w:w="2900" w:type="dxa"/>
-            <w:vAlign w:val="center"/>
-          </w:tcPr>
-          <w:p>
-            <w:pPr>
-              <w:jc w:val="center"/>
-            </w:pPr>
-            <w:r>
-              <w:t>4.294.967.295 caracteres (4GB)</w:t>
-            </w:r>
-          </w:p>
-        </w:tc>
-        <w:tc>
-          <w:tcPr>
-            <w:tcW w:w="2900" w:type="dxa"/>
-            <w:vAlign w:val="center"/>
-          </w:tcPr>
-          <w:p>
-            <w:pPr>
-              <w:jc w:val="center"/>
-            </w:pPr>
-            <w:r>
-              <w:t>Onde (</w:t>
-            </w:r>
-            <w:proofErr w:type="spellStart"/>
-            <w:r>
-              <w:t>Size</w:t>
-            </w:r>
-            <w:proofErr w:type="spellEnd"/>
-            <w:r>
-              <w:t>) é o número de caracteres capaz de ser armazenado.</w:t>
-            </w:r>
-          </w:p>
-        </w:tc>
-      </w:tr>
-      <w:tr>
-        <w:tc>
-          <w:tcPr>
-            <w:tcW w:w="3101" w:type="dxa"/>
-            <w:vAlign w:val="center"/>
-          </w:tcPr>
-          <w:p>
-            <w:pPr>
-              <w:jc w:val="center"/>
-            </w:pPr>
-            <w:r>
-              <w:t>BINARY (</w:t>
-            </w:r>
-            <w:proofErr w:type="spellStart"/>
-            <w:r>
-              <w:t>Size</w:t>
-            </w:r>
-            <w:proofErr w:type="spellEnd"/>
-            <w:r>
-              <w:t>)</w:t>
-            </w:r>
-          </w:p>
-        </w:tc>
-        <w:tc>
-          <w:tcPr>
-            <w:tcW w:w="2900" w:type="dxa"/>
-            <w:vAlign w:val="center"/>
-          </w:tcPr>
-          <w:p>
-            <w:pPr>
-              <w:jc w:val="center"/>
-            </w:pPr>
-            <w:r>
-              <w:t>255 caracteres</w:t>
-            </w:r>
-          </w:p>
-        </w:tc>
-        <w:tc>
-          <w:tcPr>
-            <w:tcW w:w="2900" w:type="dxa"/>
-            <w:vAlign w:val="center"/>
-          </w:tcPr>
-          <w:p>
-            <w:pPr>
-              <w:jc w:val="center"/>
-            </w:pPr>
-            <w:r>
-              <w:t>Onde (</w:t>
-            </w:r>
-            <w:proofErr w:type="spellStart"/>
-            <w:r>
-              <w:t>Size</w:t>
-            </w:r>
-            <w:proofErr w:type="spellEnd"/>
-            <w:r>
-              <w:t>) é o número de caracteres binários capaz de serem armazenados.</w:t>
             </w:r>
           </w:p>
           <w:p>
@@ -642,6 +401,397 @@
             </w:pPr>
             <w:r>
               <w:lastRenderedPageBreak/>
+              <w:t>VARCHAR</w:t>
+            </w:r>
+            <w:r>
+              <w:t xml:space="preserve"> (</w:t>
+            </w:r>
+            <w:proofErr w:type="spellStart"/>
+            <w:r>
+              <w:t>Size</w:t>
+            </w:r>
+            <w:proofErr w:type="spellEnd"/>
+            <w:r>
+              <w:t>)</w:t>
+            </w:r>
+          </w:p>
+        </w:tc>
+        <w:tc>
+          <w:tcPr>
+            <w:tcW w:w="2900" w:type="dxa"/>
+            <w:vAlign w:val="center"/>
+          </w:tcPr>
+          <w:p>
+            <w:pPr>
+              <w:jc w:val="center"/>
+            </w:pPr>
+            <w:r>
+              <w:t>255 caracteres</w:t>
+            </w:r>
+          </w:p>
+        </w:tc>
+        <w:tc>
+          <w:tcPr>
+            <w:tcW w:w="2900" w:type="dxa"/>
+            <w:vAlign w:val="center"/>
+          </w:tcPr>
+          <w:p>
+            <w:pPr>
+              <w:jc w:val="center"/>
+            </w:pPr>
+            <w:r>
+              <w:t>Onde (</w:t>
+            </w:r>
+            <w:proofErr w:type="spellStart"/>
+            <w:r>
+              <w:t>Size</w:t>
+            </w:r>
+            <w:proofErr w:type="spellEnd"/>
+            <w:r>
+              <w:t>) é o número de caracteres capaz de ser armazenado.</w:t>
+            </w:r>
+          </w:p>
+          <w:p>
+            <w:pPr>
+              <w:jc w:val="center"/>
+            </w:pPr>
+            <w:r>
+              <w:t>O tamanho é ajustado ao dado inserido.</w:t>
+            </w:r>
+          </w:p>
+        </w:tc>
+      </w:tr>
+      <w:tr>
+        <w:tc>
+          <w:tcPr>
+            <w:tcW w:w="3101" w:type="dxa"/>
+            <w:vAlign w:val="center"/>
+          </w:tcPr>
+          <w:p>
+            <w:pPr>
+              <w:jc w:val="center"/>
+            </w:pPr>
+            <w:r>
+              <w:t>TINYTEXT</w:t>
+            </w:r>
+            <w:r>
+              <w:t xml:space="preserve"> (</w:t>
+            </w:r>
+            <w:proofErr w:type="spellStart"/>
+            <w:r>
+              <w:t>Size</w:t>
+            </w:r>
+            <w:proofErr w:type="spellEnd"/>
+            <w:r>
+              <w:t>)</w:t>
+            </w:r>
+          </w:p>
+        </w:tc>
+        <w:tc>
+          <w:tcPr>
+            <w:tcW w:w="2900" w:type="dxa"/>
+            <w:vAlign w:val="center"/>
+          </w:tcPr>
+          <w:p>
+            <w:pPr>
+              <w:jc w:val="center"/>
+            </w:pPr>
+            <w:r>
+              <w:t>255 caracteres</w:t>
+            </w:r>
+          </w:p>
+        </w:tc>
+        <w:tc>
+          <w:tcPr>
+            <w:tcW w:w="2900" w:type="dxa"/>
+            <w:vAlign w:val="center"/>
+          </w:tcPr>
+          <w:p>
+            <w:pPr>
+              <w:jc w:val="center"/>
+            </w:pPr>
+            <w:r>
+              <w:t>Onde (</w:t>
+            </w:r>
+            <w:proofErr w:type="spellStart"/>
+            <w:r>
+              <w:t>Size</w:t>
+            </w:r>
+            <w:proofErr w:type="spellEnd"/>
+            <w:r>
+              <w:t>) é o número de caracteres capaz de ser armazenado.</w:t>
+            </w:r>
+          </w:p>
+        </w:tc>
+      </w:tr>
+      <w:tr>
+        <w:tc>
+          <w:tcPr>
+            <w:tcW w:w="3101" w:type="dxa"/>
+            <w:vAlign w:val="center"/>
+          </w:tcPr>
+          <w:p>
+            <w:pPr>
+              <w:jc w:val="center"/>
+            </w:pPr>
+            <w:r>
+              <w:t>TEXT</w:t>
+            </w:r>
+            <w:r>
+              <w:t xml:space="preserve"> (</w:t>
+            </w:r>
+            <w:proofErr w:type="spellStart"/>
+            <w:r>
+              <w:t>Size</w:t>
+            </w:r>
+            <w:proofErr w:type="spellEnd"/>
+            <w:r>
+              <w:t>)</w:t>
+            </w:r>
+          </w:p>
+        </w:tc>
+        <w:tc>
+          <w:tcPr>
+            <w:tcW w:w="2900" w:type="dxa"/>
+            <w:vAlign w:val="center"/>
+          </w:tcPr>
+          <w:p>
+            <w:pPr>
+              <w:jc w:val="center"/>
+            </w:pPr>
+            <w:r>
+              <w:t>65.535 caracteres</w:t>
+            </w:r>
+          </w:p>
+        </w:tc>
+        <w:tc>
+          <w:tcPr>
+            <w:tcW w:w="2900" w:type="dxa"/>
+            <w:vAlign w:val="center"/>
+          </w:tcPr>
+          <w:p>
+            <w:pPr>
+              <w:jc w:val="center"/>
+            </w:pPr>
+            <w:r>
+              <w:t>Onde (</w:t>
+            </w:r>
+            <w:proofErr w:type="spellStart"/>
+            <w:r>
+              <w:t>Size</w:t>
+            </w:r>
+            <w:proofErr w:type="spellEnd"/>
+            <w:r>
+              <w:t>) é o número de caracteres capaz de ser armazenado.</w:t>
+            </w:r>
+          </w:p>
+        </w:tc>
+      </w:tr>
+      <w:tr>
+        <w:tc>
+          <w:tcPr>
+            <w:tcW w:w="3101" w:type="dxa"/>
+            <w:vAlign w:val="center"/>
+          </w:tcPr>
+          <w:p>
+            <w:pPr>
+              <w:jc w:val="center"/>
+            </w:pPr>
+            <w:r>
+              <w:t>MEDIUMTEXT</w:t>
+            </w:r>
+            <w:r>
+              <w:t xml:space="preserve"> (</w:t>
+            </w:r>
+            <w:proofErr w:type="spellStart"/>
+            <w:r>
+              <w:t>Size</w:t>
+            </w:r>
+            <w:proofErr w:type="spellEnd"/>
+            <w:r>
+              <w:t>)</w:t>
+            </w:r>
+          </w:p>
+        </w:tc>
+        <w:tc>
+          <w:tcPr>
+            <w:tcW w:w="2900" w:type="dxa"/>
+            <w:vAlign w:val="center"/>
+          </w:tcPr>
+          <w:p>
+            <w:pPr>
+              <w:jc w:val="center"/>
+            </w:pPr>
+            <w:r>
+              <w:t>16.777.215 caracteres</w:t>
+            </w:r>
+          </w:p>
+        </w:tc>
+        <w:tc>
+          <w:tcPr>
+            <w:tcW w:w="2900" w:type="dxa"/>
+            <w:vAlign w:val="center"/>
+          </w:tcPr>
+          <w:p>
+            <w:pPr>
+              <w:jc w:val="center"/>
+            </w:pPr>
+            <w:r>
+              <w:t>Onde (</w:t>
+            </w:r>
+            <w:proofErr w:type="spellStart"/>
+            <w:r>
+              <w:t>Size</w:t>
+            </w:r>
+            <w:proofErr w:type="spellEnd"/>
+            <w:r>
+              <w:t>) é o número de caracteres capaz de ser armazenado.</w:t>
+            </w:r>
+          </w:p>
+        </w:tc>
+      </w:tr>
+      <w:tr>
+        <w:tc>
+          <w:tcPr>
+            <w:tcW w:w="3101" w:type="dxa"/>
+            <w:vAlign w:val="center"/>
+          </w:tcPr>
+          <w:p>
+            <w:pPr>
+              <w:jc w:val="center"/>
+            </w:pPr>
+            <w:r>
+              <w:t>LONGTEXT</w:t>
+            </w:r>
+            <w:r>
+              <w:t xml:space="preserve"> (</w:t>
+            </w:r>
+            <w:proofErr w:type="spellStart"/>
+            <w:r>
+              <w:t>Size</w:t>
+            </w:r>
+            <w:proofErr w:type="spellEnd"/>
+            <w:r>
+              <w:t>)</w:t>
+            </w:r>
+          </w:p>
+        </w:tc>
+        <w:tc>
+          <w:tcPr>
+            <w:tcW w:w="2900" w:type="dxa"/>
+            <w:vAlign w:val="center"/>
+          </w:tcPr>
+          <w:p>
+            <w:pPr>
+              <w:jc w:val="center"/>
+            </w:pPr>
+            <w:r>
+              <w:t>4.294.967.295 caracteres (4GB)</w:t>
+            </w:r>
+          </w:p>
+        </w:tc>
+        <w:tc>
+          <w:tcPr>
+            <w:tcW w:w="2900" w:type="dxa"/>
+            <w:vAlign w:val="center"/>
+          </w:tcPr>
+          <w:p>
+            <w:pPr>
+              <w:jc w:val="center"/>
+            </w:pPr>
+            <w:r>
+              <w:t>Onde (</w:t>
+            </w:r>
+            <w:proofErr w:type="spellStart"/>
+            <w:r>
+              <w:t>Size</w:t>
+            </w:r>
+            <w:proofErr w:type="spellEnd"/>
+            <w:r>
+              <w:t>) é o número de caracteres capaz de ser armazenado.</w:t>
+            </w:r>
+          </w:p>
+        </w:tc>
+      </w:tr>
+      <w:tr>
+        <w:tc>
+          <w:tcPr>
+            <w:tcW w:w="3101" w:type="dxa"/>
+            <w:vAlign w:val="center"/>
+          </w:tcPr>
+          <w:p>
+            <w:pPr>
+              <w:jc w:val="center"/>
+            </w:pPr>
+            <w:r>
+              <w:t>BINARY (</w:t>
+            </w:r>
+            <w:proofErr w:type="spellStart"/>
+            <w:r>
+              <w:t>Size</w:t>
+            </w:r>
+            <w:proofErr w:type="spellEnd"/>
+            <w:r>
+              <w:t>)</w:t>
+            </w:r>
+          </w:p>
+        </w:tc>
+        <w:tc>
+          <w:tcPr>
+            <w:tcW w:w="2900" w:type="dxa"/>
+            <w:vAlign w:val="center"/>
+          </w:tcPr>
+          <w:p>
+            <w:pPr>
+              <w:jc w:val="center"/>
+            </w:pPr>
+            <w:r>
+              <w:t>255 caracteres</w:t>
+            </w:r>
+          </w:p>
+        </w:tc>
+        <w:tc>
+          <w:tcPr>
+            <w:tcW w:w="2900" w:type="dxa"/>
+            <w:vAlign w:val="center"/>
+          </w:tcPr>
+          <w:p>
+            <w:pPr>
+              <w:jc w:val="center"/>
+            </w:pPr>
+            <w:r>
+              <w:t>Onde (</w:t>
+            </w:r>
+            <w:proofErr w:type="spellStart"/>
+            <w:r>
+              <w:t>Size</w:t>
+            </w:r>
+            <w:proofErr w:type="spellEnd"/>
+            <w:r>
+              <w:t>) é o número de caracteres binários capaz de serem armazenados.</w:t>
+            </w:r>
+          </w:p>
+          <w:p>
+            <w:pPr>
+              <w:jc w:val="center"/>
+            </w:pPr>
+            <w:r>
+              <w:t>Tamanho fixo.</w:t>
+            </w:r>
+          </w:p>
+        </w:tc>
+      </w:tr>
+      <w:tr>
+        <w:tc>
+          <w:tcPr>
+            <w:tcW w:w="3101" w:type="dxa"/>
+            <w:vAlign w:val="center"/>
+          </w:tcPr>
+          <w:p>
+            <w:pPr>
+              <w:jc w:val="center"/>
+            </w:pPr>
+            <w:r>
               <w:t>VARBINARY (</w:t>
             </w:r>
             <w:proofErr w:type="spellStart"/>
@@ -700,22 +850,1346 @@
         </w:tc>
       </w:tr>
     </w:tbl>
-    <w:p/>
-    <w:p/>
     <w:p>
+      <w:pPr>
+        <w:jc w:val="center"/>
+      </w:pPr>
+    </w:p>
+    <w:tbl>
+      <w:tblPr>
+        <w:tblStyle w:val="Tabelacomgrade"/>
+        <w:tblW w:w="0" w:type="auto"/>
+        <w:tblInd w:w="1555" w:type="dxa"/>
+        <w:tblLook w:val="04A0" w:firstRow="1" w:lastRow="0" w:firstColumn="1" w:lastColumn="0" w:noHBand="0" w:noVBand="1"/>
+      </w:tblPr>
+      <w:tblGrid>
+        <w:gridCol w:w="3101"/>
+        <w:gridCol w:w="2900"/>
+        <w:gridCol w:w="2900"/>
+      </w:tblGrid>
+      <w:tr>
+        <w:tc>
+          <w:tcPr>
+            <w:tcW w:w="8901" w:type="dxa"/>
+            <w:gridSpan w:val="3"/>
+            <w:shd w:val="clear" w:color="auto" w:fill="002060"/>
+          </w:tcPr>
+          <w:p>
+            <w:pPr>
+              <w:jc w:val="center"/>
+            </w:pPr>
+            <w:r>
+              <w:t>TIPO NUMERICO</w:t>
+            </w:r>
+          </w:p>
+        </w:tc>
+      </w:tr>
+      <w:tr>
+        <w:tc>
+          <w:tcPr>
+            <w:tcW w:w="3101" w:type="dxa"/>
+            <w:shd w:val="clear" w:color="auto" w:fill="002060"/>
+          </w:tcPr>
+          <w:p>
+            <w:pPr>
+              <w:jc w:val="center"/>
+            </w:pPr>
+            <w:r>
+              <w:t>SINTAXE DO TIPO DE DADO:</w:t>
+            </w:r>
+          </w:p>
+        </w:tc>
+        <w:tc>
+          <w:tcPr>
+            <w:tcW w:w="2900" w:type="dxa"/>
+            <w:shd w:val="clear" w:color="auto" w:fill="002060"/>
+          </w:tcPr>
+          <w:p>
+            <w:pPr>
+              <w:jc w:val="center"/>
+            </w:pPr>
+            <w:r>
+              <w:t>TAMANHO MÁXIMO:</w:t>
+            </w:r>
+          </w:p>
+        </w:tc>
+        <w:tc>
+          <w:tcPr>
+            <w:tcW w:w="2900" w:type="dxa"/>
+            <w:shd w:val="clear" w:color="auto" w:fill="002060"/>
+          </w:tcPr>
+          <w:p>
+            <w:pPr>
+              <w:jc w:val="center"/>
+            </w:pPr>
+            <w:r>
+              <w:t>EXPLICAÇÃO:</w:t>
+            </w:r>
+          </w:p>
+        </w:tc>
+      </w:tr>
+      <w:tr>
+        <w:tc>
+          <w:tcPr>
+            <w:tcW w:w="3101" w:type="dxa"/>
+            <w:vAlign w:val="center"/>
+          </w:tcPr>
+          <w:p>
+            <w:pPr>
+              <w:jc w:val="center"/>
+            </w:pPr>
+            <w:r>
+              <w:t>BIT</w:t>
+            </w:r>
+          </w:p>
+        </w:tc>
+        <w:tc>
+          <w:tcPr>
+            <w:tcW w:w="2900" w:type="dxa"/>
+            <w:vAlign w:val="center"/>
+          </w:tcPr>
+          <w:p>
+            <w:pPr>
+              <w:jc w:val="center"/>
+            </w:pPr>
+          </w:p>
+        </w:tc>
+        <w:tc>
+          <w:tcPr>
+            <w:tcW w:w="2900" w:type="dxa"/>
+            <w:vAlign w:val="center"/>
+          </w:tcPr>
+          <w:p>
+            <w:pPr>
+              <w:jc w:val="center"/>
+            </w:pPr>
+          </w:p>
+        </w:tc>
+      </w:tr>
+      <w:tr>
+        <w:tc>
+          <w:tcPr>
+            <w:tcW w:w="3101" w:type="dxa"/>
+            <w:vAlign w:val="center"/>
+          </w:tcPr>
+          <w:p>
+            <w:pPr>
+              <w:jc w:val="center"/>
+            </w:pPr>
+            <w:r>
+              <w:t>TINYINT (N)</w:t>
+            </w:r>
+          </w:p>
+        </w:tc>
+        <w:tc>
+          <w:tcPr>
+            <w:tcW w:w="2900" w:type="dxa"/>
+            <w:vAlign w:val="center"/>
+          </w:tcPr>
+          <w:p>
+            <w:pPr>
+              <w:jc w:val="center"/>
+            </w:pPr>
+          </w:p>
+        </w:tc>
+        <w:tc>
+          <w:tcPr>
+            <w:tcW w:w="2900" w:type="dxa"/>
+            <w:vAlign w:val="center"/>
+          </w:tcPr>
+          <w:p>
+            <w:pPr>
+              <w:jc w:val="center"/>
+            </w:pPr>
+          </w:p>
+        </w:tc>
+      </w:tr>
+      <w:tr>
+        <w:tc>
+          <w:tcPr>
+            <w:tcW w:w="3101" w:type="dxa"/>
+            <w:vAlign w:val="center"/>
+          </w:tcPr>
+          <w:p>
+            <w:pPr>
+              <w:jc w:val="center"/>
+            </w:pPr>
+            <w:r>
+              <w:t>SMALLINT (N)</w:t>
+            </w:r>
+          </w:p>
+        </w:tc>
+        <w:tc>
+          <w:tcPr>
+            <w:tcW w:w="2900" w:type="dxa"/>
+            <w:vAlign w:val="center"/>
+          </w:tcPr>
+          <w:p>
+            <w:pPr>
+              <w:jc w:val="center"/>
+            </w:pPr>
+          </w:p>
+        </w:tc>
+        <w:tc>
+          <w:tcPr>
+            <w:tcW w:w="2900" w:type="dxa"/>
+            <w:vAlign w:val="center"/>
+          </w:tcPr>
+          <w:p>
+            <w:pPr>
+              <w:jc w:val="center"/>
+            </w:pPr>
+          </w:p>
+        </w:tc>
+      </w:tr>
+      <w:tr>
+        <w:tc>
+          <w:tcPr>
+            <w:tcW w:w="3101" w:type="dxa"/>
+            <w:vAlign w:val="center"/>
+          </w:tcPr>
+          <w:p>
+            <w:pPr>
+              <w:jc w:val="center"/>
+            </w:pPr>
+            <w:r>
+              <w:t>MEDIUMINT (N)</w:t>
+            </w:r>
+          </w:p>
+        </w:tc>
+        <w:tc>
+          <w:tcPr>
+            <w:tcW w:w="2900" w:type="dxa"/>
+            <w:vAlign w:val="center"/>
+          </w:tcPr>
+          <w:p>
+            <w:pPr>
+              <w:jc w:val="center"/>
+            </w:pPr>
+          </w:p>
+        </w:tc>
+        <w:tc>
+          <w:tcPr>
+            <w:tcW w:w="2900" w:type="dxa"/>
+            <w:vAlign w:val="center"/>
+          </w:tcPr>
+          <w:p>
+            <w:pPr>
+              <w:jc w:val="center"/>
+            </w:pPr>
+          </w:p>
+        </w:tc>
+      </w:tr>
+      <w:tr>
+        <w:tc>
+          <w:tcPr>
+            <w:tcW w:w="3101" w:type="dxa"/>
+            <w:vAlign w:val="center"/>
+          </w:tcPr>
+          <w:p>
+            <w:pPr>
+              <w:jc w:val="center"/>
+            </w:pPr>
+            <w:r>
+              <w:t>INT (N)</w:t>
+            </w:r>
+          </w:p>
+        </w:tc>
+        <w:tc>
+          <w:tcPr>
+            <w:tcW w:w="2900" w:type="dxa"/>
+            <w:vAlign w:val="center"/>
+          </w:tcPr>
+          <w:p>
+            <w:pPr>
+              <w:jc w:val="center"/>
+            </w:pPr>
+          </w:p>
+        </w:tc>
+        <w:tc>
+          <w:tcPr>
+            <w:tcW w:w="2900" w:type="dxa"/>
+            <w:vAlign w:val="center"/>
+          </w:tcPr>
+          <w:p>
+            <w:pPr>
+              <w:jc w:val="center"/>
+            </w:pPr>
+          </w:p>
+        </w:tc>
+      </w:tr>
+      <w:tr>
+        <w:tc>
+          <w:tcPr>
+            <w:tcW w:w="3101" w:type="dxa"/>
+            <w:vAlign w:val="center"/>
+          </w:tcPr>
+          <w:p>
+            <w:pPr>
+              <w:jc w:val="center"/>
+            </w:pPr>
+            <w:r>
+              <w:t>INTEGER (N)</w:t>
+            </w:r>
+          </w:p>
+        </w:tc>
+        <w:tc>
+          <w:tcPr>
+            <w:tcW w:w="2900" w:type="dxa"/>
+            <w:vAlign w:val="center"/>
+          </w:tcPr>
+          <w:p>
+            <w:pPr>
+              <w:jc w:val="center"/>
+            </w:pPr>
+          </w:p>
+        </w:tc>
+        <w:tc>
+          <w:tcPr>
+            <w:tcW w:w="2900" w:type="dxa"/>
+            <w:vAlign w:val="center"/>
+          </w:tcPr>
+          <w:p>
+            <w:pPr>
+              <w:jc w:val="center"/>
+            </w:pPr>
+          </w:p>
+        </w:tc>
+      </w:tr>
+      <w:tr>
+        <w:tc>
+          <w:tcPr>
+            <w:tcW w:w="3101" w:type="dxa"/>
+            <w:vAlign w:val="center"/>
+          </w:tcPr>
+          <w:p>
+            <w:pPr>
+              <w:jc w:val="center"/>
+            </w:pPr>
+            <w:r>
+              <w:t>BIGINT (N)</w:t>
+            </w:r>
+          </w:p>
+        </w:tc>
+        <w:tc>
+          <w:tcPr>
+            <w:tcW w:w="2900" w:type="dxa"/>
+            <w:vAlign w:val="center"/>
+          </w:tcPr>
+          <w:p>
+            <w:pPr>
+              <w:jc w:val="center"/>
+            </w:pPr>
+          </w:p>
+        </w:tc>
+        <w:tc>
+          <w:tcPr>
+            <w:tcW w:w="2900" w:type="dxa"/>
+            <w:vAlign w:val="center"/>
+          </w:tcPr>
+          <w:p>
+            <w:pPr>
+              <w:jc w:val="center"/>
+            </w:pPr>
+          </w:p>
+        </w:tc>
+      </w:tr>
+      <w:tr>
+        <w:tc>
+          <w:tcPr>
+            <w:tcW w:w="3101" w:type="dxa"/>
+            <w:vAlign w:val="center"/>
+          </w:tcPr>
+          <w:p>
+            <w:pPr>
+              <w:jc w:val="center"/>
+            </w:pPr>
+            <w:r>
+              <w:t>DECIMAL (N, D)</w:t>
+            </w:r>
+          </w:p>
+        </w:tc>
+        <w:tc>
+          <w:tcPr>
+            <w:tcW w:w="2900" w:type="dxa"/>
+            <w:vAlign w:val="center"/>
+          </w:tcPr>
+          <w:p>
+            <w:pPr>
+              <w:jc w:val="center"/>
+            </w:pPr>
+          </w:p>
+        </w:tc>
+        <w:tc>
+          <w:tcPr>
+            <w:tcW w:w="2900" w:type="dxa"/>
+            <w:vAlign w:val="center"/>
+          </w:tcPr>
+          <w:p>
+            <w:pPr>
+              <w:jc w:val="center"/>
+            </w:pPr>
+          </w:p>
+        </w:tc>
+      </w:tr>
+      <w:tr>
+        <w:tc>
+          <w:tcPr>
+            <w:tcW w:w="3101" w:type="dxa"/>
+            <w:vAlign w:val="center"/>
+          </w:tcPr>
+          <w:p>
+            <w:pPr>
+              <w:jc w:val="center"/>
+            </w:pPr>
+            <w:r>
+              <w:t>DEC (N, D)</w:t>
+            </w:r>
+          </w:p>
+        </w:tc>
+        <w:tc>
+          <w:tcPr>
+            <w:tcW w:w="2900" w:type="dxa"/>
+            <w:vAlign w:val="center"/>
+          </w:tcPr>
+          <w:p>
+            <w:pPr>
+              <w:jc w:val="center"/>
+            </w:pPr>
+          </w:p>
+        </w:tc>
+        <w:tc>
+          <w:tcPr>
+            <w:tcW w:w="2900" w:type="dxa"/>
+            <w:vAlign w:val="center"/>
+          </w:tcPr>
+          <w:p>
+            <w:pPr>
+              <w:jc w:val="center"/>
+            </w:pPr>
+          </w:p>
+        </w:tc>
+      </w:tr>
+      <w:tr>
+        <w:tc>
+          <w:tcPr>
+            <w:tcW w:w="3101" w:type="dxa"/>
+            <w:vAlign w:val="center"/>
+          </w:tcPr>
+          <w:p>
+            <w:pPr>
+              <w:jc w:val="center"/>
+            </w:pPr>
+            <w:r>
+              <w:t>NUMERIC (N, D)</w:t>
+            </w:r>
+          </w:p>
+        </w:tc>
+        <w:tc>
+          <w:tcPr>
+            <w:tcW w:w="2900" w:type="dxa"/>
+            <w:vAlign w:val="center"/>
+          </w:tcPr>
+          <w:p>
+            <w:pPr>
+              <w:jc w:val="center"/>
+            </w:pPr>
+          </w:p>
+        </w:tc>
+        <w:tc>
+          <w:tcPr>
+            <w:tcW w:w="2900" w:type="dxa"/>
+            <w:vAlign w:val="center"/>
+          </w:tcPr>
+          <w:p>
+            <w:pPr>
+              <w:jc w:val="center"/>
+            </w:pPr>
+          </w:p>
+        </w:tc>
+      </w:tr>
+      <w:tr>
+        <w:tc>
+          <w:tcPr>
+            <w:tcW w:w="3101" w:type="dxa"/>
+            <w:vAlign w:val="center"/>
+          </w:tcPr>
+          <w:p>
+            <w:pPr>
+              <w:jc w:val="center"/>
+            </w:pPr>
+            <w:r>
+              <w:t>FIXED (N, D)</w:t>
+            </w:r>
+          </w:p>
+        </w:tc>
+        <w:tc>
+          <w:tcPr>
+            <w:tcW w:w="2900" w:type="dxa"/>
+            <w:vAlign w:val="center"/>
+          </w:tcPr>
+          <w:p>
+            <w:pPr>
+              <w:jc w:val="center"/>
+            </w:pPr>
+          </w:p>
+        </w:tc>
+        <w:tc>
+          <w:tcPr>
+            <w:tcW w:w="2900" w:type="dxa"/>
+            <w:vAlign w:val="center"/>
+          </w:tcPr>
+          <w:p>
+            <w:pPr>
+              <w:jc w:val="center"/>
+            </w:pPr>
+          </w:p>
+        </w:tc>
+      </w:tr>
+      <w:tr>
+        <w:tc>
+          <w:tcPr>
+            <w:tcW w:w="3101" w:type="dxa"/>
+            <w:vAlign w:val="center"/>
+          </w:tcPr>
+          <w:p>
+            <w:pPr>
+              <w:jc w:val="center"/>
+            </w:pPr>
+            <w:r>
+              <w:t>FLOAT (N, D)</w:t>
+            </w:r>
+          </w:p>
+        </w:tc>
+        <w:tc>
+          <w:tcPr>
+            <w:tcW w:w="2900" w:type="dxa"/>
+            <w:vAlign w:val="center"/>
+          </w:tcPr>
+          <w:p>
+            <w:pPr>
+              <w:jc w:val="center"/>
+            </w:pPr>
+          </w:p>
+        </w:tc>
+        <w:tc>
+          <w:tcPr>
+            <w:tcW w:w="2900" w:type="dxa"/>
+            <w:vAlign w:val="center"/>
+          </w:tcPr>
+          <w:p>
+            <w:pPr>
+              <w:jc w:val="center"/>
+            </w:pPr>
+          </w:p>
+        </w:tc>
+      </w:tr>
+      <w:tr>
+        <w:tc>
+          <w:tcPr>
+            <w:tcW w:w="3101" w:type="dxa"/>
+            <w:vAlign w:val="center"/>
+          </w:tcPr>
+          <w:p>
+            <w:pPr>
+              <w:jc w:val="center"/>
+            </w:pPr>
+            <w:r>
+              <w:t>DOUBLE (N, D)</w:t>
+            </w:r>
+          </w:p>
+        </w:tc>
+        <w:tc>
+          <w:tcPr>
+            <w:tcW w:w="2900" w:type="dxa"/>
+            <w:vAlign w:val="center"/>
+          </w:tcPr>
+          <w:p>
+            <w:pPr>
+              <w:jc w:val="center"/>
+            </w:pPr>
+          </w:p>
+        </w:tc>
+        <w:tc>
+          <w:tcPr>
+            <w:tcW w:w="2900" w:type="dxa"/>
+            <w:vAlign w:val="center"/>
+          </w:tcPr>
+          <w:p>
+            <w:pPr>
+              <w:jc w:val="center"/>
+            </w:pPr>
+          </w:p>
+        </w:tc>
+      </w:tr>
+      <w:tr>
+        <w:tc>
+          <w:tcPr>
+            <w:tcW w:w="3101" w:type="dxa"/>
+            <w:vAlign w:val="center"/>
+          </w:tcPr>
+          <w:p>
+            <w:pPr>
+              <w:jc w:val="center"/>
+            </w:pPr>
+            <w:r>
+              <w:t>DOUBLE PRECISION (N, D)</w:t>
+            </w:r>
+          </w:p>
+        </w:tc>
+        <w:tc>
+          <w:tcPr>
+            <w:tcW w:w="2900" w:type="dxa"/>
+            <w:vAlign w:val="center"/>
+          </w:tcPr>
+          <w:p>
+            <w:pPr>
+              <w:jc w:val="center"/>
+            </w:pPr>
+          </w:p>
+        </w:tc>
+        <w:tc>
+          <w:tcPr>
+            <w:tcW w:w="2900" w:type="dxa"/>
+            <w:vAlign w:val="center"/>
+          </w:tcPr>
+          <w:p>
+            <w:pPr>
+              <w:jc w:val="center"/>
+            </w:pPr>
+          </w:p>
+        </w:tc>
+      </w:tr>
+      <w:tr>
+        <w:tc>
+          <w:tcPr>
+            <w:tcW w:w="3101" w:type="dxa"/>
+            <w:vAlign w:val="center"/>
+          </w:tcPr>
+          <w:p>
+            <w:pPr>
+              <w:jc w:val="center"/>
+            </w:pPr>
+            <w:r>
+              <w:t>REAL (N, D)</w:t>
+            </w:r>
+          </w:p>
+        </w:tc>
+        <w:tc>
+          <w:tcPr>
+            <w:tcW w:w="2900" w:type="dxa"/>
+            <w:vAlign w:val="center"/>
+          </w:tcPr>
+          <w:p>
+            <w:pPr>
+              <w:jc w:val="center"/>
+            </w:pPr>
+          </w:p>
+        </w:tc>
+        <w:tc>
+          <w:tcPr>
+            <w:tcW w:w="2900" w:type="dxa"/>
+            <w:vAlign w:val="center"/>
+          </w:tcPr>
+          <w:p>
+            <w:pPr>
+              <w:jc w:val="center"/>
+            </w:pPr>
+          </w:p>
+        </w:tc>
+      </w:tr>
+      <w:tr>
+        <w:tc>
+          <w:tcPr>
+            <w:tcW w:w="3101" w:type="dxa"/>
+            <w:vAlign w:val="center"/>
+          </w:tcPr>
+          <w:p>
+            <w:pPr>
+              <w:jc w:val="center"/>
+            </w:pPr>
+            <w:r>
+              <w:t>FLOAT (N, D)</w:t>
+            </w:r>
+          </w:p>
+        </w:tc>
+        <w:tc>
+          <w:tcPr>
+            <w:tcW w:w="2900" w:type="dxa"/>
+            <w:vAlign w:val="center"/>
+          </w:tcPr>
+          <w:p>
+            <w:pPr>
+              <w:jc w:val="center"/>
+            </w:pPr>
+          </w:p>
+        </w:tc>
+        <w:tc>
+          <w:tcPr>
+            <w:tcW w:w="2900" w:type="dxa"/>
+            <w:vAlign w:val="center"/>
+          </w:tcPr>
+          <w:p>
+            <w:pPr>
+              <w:jc w:val="center"/>
+            </w:pPr>
+          </w:p>
+        </w:tc>
+      </w:tr>
+      <w:tr>
+        <w:tc>
+          <w:tcPr>
+            <w:tcW w:w="3101" w:type="dxa"/>
+            <w:vAlign w:val="center"/>
+          </w:tcPr>
+          <w:p>
+            <w:pPr>
+              <w:jc w:val="center"/>
+            </w:pPr>
+            <w:r>
+              <w:t>BOOL</w:t>
+            </w:r>
+          </w:p>
+        </w:tc>
+        <w:tc>
+          <w:tcPr>
+            <w:tcW w:w="2900" w:type="dxa"/>
+            <w:vAlign w:val="center"/>
+          </w:tcPr>
+          <w:p>
+            <w:pPr>
+              <w:jc w:val="center"/>
+            </w:pPr>
+          </w:p>
+        </w:tc>
+        <w:tc>
+          <w:tcPr>
+            <w:tcW w:w="2900" w:type="dxa"/>
+            <w:vAlign w:val="center"/>
+          </w:tcPr>
+          <w:p>
+            <w:pPr>
+              <w:jc w:val="center"/>
+            </w:pPr>
+          </w:p>
+        </w:tc>
+      </w:tr>
+      <w:tr>
+        <w:tc>
+          <w:tcPr>
+            <w:tcW w:w="3101" w:type="dxa"/>
+            <w:vAlign w:val="center"/>
+          </w:tcPr>
+          <w:p>
+            <w:pPr>
+              <w:jc w:val="center"/>
+            </w:pPr>
+            <w:r>
+              <w:t>BOOLEAN</w:t>
+            </w:r>
+          </w:p>
+        </w:tc>
+        <w:tc>
+          <w:tcPr>
+            <w:tcW w:w="2900" w:type="dxa"/>
+            <w:vAlign w:val="center"/>
+          </w:tcPr>
+          <w:p>
+            <w:pPr>
+              <w:jc w:val="center"/>
+            </w:pPr>
+          </w:p>
+        </w:tc>
+        <w:tc>
+          <w:tcPr>
+            <w:tcW w:w="2900" w:type="dxa"/>
+            <w:vAlign w:val="center"/>
+          </w:tcPr>
+          <w:p>
+            <w:pPr>
+              <w:jc w:val="center"/>
+            </w:pPr>
+          </w:p>
+        </w:tc>
+      </w:tr>
+    </w:tbl>
+    <w:p>
+      <w:pPr>
+        <w:jc w:val="center"/>
+      </w:pPr>
+    </w:p>
+    <w:tbl>
+      <w:tblPr>
+        <w:tblStyle w:val="Tabelacomgrade"/>
+        <w:tblW w:w="0" w:type="auto"/>
+        <w:tblInd w:w="1555" w:type="dxa"/>
+        <w:tblLook w:val="04A0" w:firstRow="1" w:lastRow="0" w:firstColumn="1" w:lastColumn="0" w:noHBand="0" w:noVBand="1"/>
+      </w:tblPr>
+      <w:tblGrid>
+        <w:gridCol w:w="3101"/>
+        <w:gridCol w:w="2900"/>
+        <w:gridCol w:w="2900"/>
+      </w:tblGrid>
+      <w:tr>
+        <w:tc>
+          <w:tcPr>
+            <w:tcW w:w="8901" w:type="dxa"/>
+            <w:gridSpan w:val="3"/>
+            <w:shd w:val="clear" w:color="auto" w:fill="002060"/>
+          </w:tcPr>
+          <w:p>
+            <w:pPr>
+              <w:jc w:val="center"/>
+            </w:pPr>
+            <w:r>
+              <w:t>TIPO DATA/TEMPO</w:t>
+            </w:r>
+          </w:p>
+        </w:tc>
+      </w:tr>
+      <w:tr>
+        <w:tc>
+          <w:tcPr>
+            <w:tcW w:w="3101" w:type="dxa"/>
+            <w:shd w:val="clear" w:color="auto" w:fill="002060"/>
+          </w:tcPr>
+          <w:p>
+            <w:pPr>
+              <w:jc w:val="center"/>
+            </w:pPr>
+            <w:r>
+              <w:t>SINTAXE DO TIPO DE DADO:</w:t>
+            </w:r>
+          </w:p>
+        </w:tc>
+        <w:tc>
+          <w:tcPr>
+            <w:tcW w:w="2900" w:type="dxa"/>
+            <w:shd w:val="clear" w:color="auto" w:fill="002060"/>
+          </w:tcPr>
+          <w:p>
+            <w:pPr>
+              <w:jc w:val="center"/>
+            </w:pPr>
+            <w:r>
+              <w:t>TAMANHO MÁXIMO:</w:t>
+            </w:r>
+          </w:p>
+        </w:tc>
+        <w:tc>
+          <w:tcPr>
+            <w:tcW w:w="2900" w:type="dxa"/>
+            <w:shd w:val="clear" w:color="auto" w:fill="002060"/>
+          </w:tcPr>
+          <w:p>
+            <w:pPr>
+              <w:jc w:val="center"/>
+            </w:pPr>
+            <w:r>
+              <w:t>EXPLICAÇÃO:</w:t>
+            </w:r>
+          </w:p>
+        </w:tc>
+      </w:tr>
+      <w:tr>
+        <w:tc>
+          <w:tcPr>
+            <w:tcW w:w="3101" w:type="dxa"/>
+            <w:vAlign w:val="center"/>
+          </w:tcPr>
+          <w:p>
+            <w:pPr>
+              <w:jc w:val="center"/>
+            </w:pPr>
+            <w:r>
+              <w:t>DATE</w:t>
+            </w:r>
+          </w:p>
+        </w:tc>
+        <w:tc>
+          <w:tcPr>
+            <w:tcW w:w="2900" w:type="dxa"/>
+            <w:vAlign w:val="center"/>
+          </w:tcPr>
+          <w:p>
+            <w:pPr>
+              <w:jc w:val="center"/>
+            </w:pPr>
+          </w:p>
+        </w:tc>
+        <w:tc>
+          <w:tcPr>
+            <w:tcW w:w="2900" w:type="dxa"/>
+            <w:vAlign w:val="center"/>
+          </w:tcPr>
+          <w:p>
+            <w:pPr>
+              <w:jc w:val="center"/>
+            </w:pPr>
+          </w:p>
+        </w:tc>
+      </w:tr>
+      <w:tr>
+        <w:tc>
+          <w:tcPr>
+            <w:tcW w:w="3101" w:type="dxa"/>
+            <w:vAlign w:val="center"/>
+          </w:tcPr>
+          <w:p>
+            <w:pPr>
+              <w:jc w:val="center"/>
+            </w:pPr>
+            <w:r>
+              <w:t>DATETIME</w:t>
+            </w:r>
+          </w:p>
+        </w:tc>
+        <w:tc>
+          <w:tcPr>
+            <w:tcW w:w="2900" w:type="dxa"/>
+            <w:vAlign w:val="center"/>
+          </w:tcPr>
+          <w:p>
+            <w:pPr>
+              <w:jc w:val="center"/>
+            </w:pPr>
+          </w:p>
+        </w:tc>
+        <w:tc>
+          <w:tcPr>
+            <w:tcW w:w="2900" w:type="dxa"/>
+            <w:vAlign w:val="center"/>
+          </w:tcPr>
+          <w:p>
+            <w:pPr>
+              <w:jc w:val="center"/>
+            </w:pPr>
+          </w:p>
+        </w:tc>
+      </w:tr>
+      <w:tr>
+        <w:tc>
+          <w:tcPr>
+            <w:tcW w:w="3101" w:type="dxa"/>
+            <w:vAlign w:val="center"/>
+          </w:tcPr>
+          <w:p>
+            <w:pPr>
+              <w:jc w:val="center"/>
+            </w:pPr>
+            <w:r>
+              <w:lastRenderedPageBreak/>
+              <w:t>TIMESTAMP (N)</w:t>
+            </w:r>
+          </w:p>
+        </w:tc>
+        <w:tc>
+          <w:tcPr>
+            <w:tcW w:w="2900" w:type="dxa"/>
+            <w:vAlign w:val="center"/>
+          </w:tcPr>
+          <w:p>
+            <w:pPr>
+              <w:jc w:val="center"/>
+            </w:pPr>
+          </w:p>
+        </w:tc>
+        <w:tc>
+          <w:tcPr>
+            <w:tcW w:w="2900" w:type="dxa"/>
+            <w:vAlign w:val="center"/>
+          </w:tcPr>
+          <w:p>
+            <w:pPr>
+              <w:jc w:val="center"/>
+            </w:pPr>
+          </w:p>
+        </w:tc>
+      </w:tr>
+      <w:tr>
+        <w:tc>
+          <w:tcPr>
+            <w:tcW w:w="3101" w:type="dxa"/>
+            <w:vAlign w:val="center"/>
+          </w:tcPr>
+          <w:p>
+            <w:pPr>
+              <w:jc w:val="center"/>
+            </w:pPr>
+            <w:r>
+              <w:t>TIME</w:t>
+            </w:r>
+          </w:p>
+        </w:tc>
+        <w:tc>
+          <w:tcPr>
+            <w:tcW w:w="2900" w:type="dxa"/>
+            <w:vAlign w:val="center"/>
+          </w:tcPr>
+          <w:p>
+            <w:pPr>
+              <w:jc w:val="center"/>
+            </w:pPr>
+          </w:p>
+        </w:tc>
+        <w:tc>
+          <w:tcPr>
+            <w:tcW w:w="2900" w:type="dxa"/>
+            <w:vAlign w:val="center"/>
+          </w:tcPr>
+          <w:p>
+            <w:pPr>
+              <w:jc w:val="center"/>
+            </w:pPr>
+          </w:p>
+        </w:tc>
+      </w:tr>
+      <w:tr>
+        <w:tc>
+          <w:tcPr>
+            <w:tcW w:w="3101" w:type="dxa"/>
+            <w:vAlign w:val="center"/>
+          </w:tcPr>
+          <w:p>
+            <w:pPr>
+              <w:jc w:val="center"/>
+            </w:pPr>
+            <w:proofErr w:type="gramStart"/>
+            <w:r>
+              <w:t>YEAR[</w:t>
+            </w:r>
+            <w:proofErr w:type="gramEnd"/>
+            <w:r>
+              <w:t>(2|4)]</w:t>
+            </w:r>
+          </w:p>
+        </w:tc>
+        <w:tc>
+          <w:tcPr>
+            <w:tcW w:w="2900" w:type="dxa"/>
+            <w:vAlign w:val="center"/>
+          </w:tcPr>
+          <w:p>
+            <w:pPr>
+              <w:jc w:val="center"/>
+            </w:pPr>
+          </w:p>
+        </w:tc>
+        <w:tc>
+          <w:tcPr>
+            <w:tcW w:w="2900" w:type="dxa"/>
+            <w:vAlign w:val="center"/>
+          </w:tcPr>
+          <w:p>
+            <w:pPr>
+              <w:jc w:val="center"/>
+            </w:pPr>
+          </w:p>
+        </w:tc>
+      </w:tr>
+    </w:tbl>
+    <w:p>
+      <w:pPr>
+        <w:jc w:val="center"/>
+      </w:pPr>
+    </w:p>
+    <w:tbl>
+      <w:tblPr>
+        <w:tblStyle w:val="Tabelacomgrade"/>
+        <w:tblW w:w="0" w:type="auto"/>
+        <w:tblInd w:w="1555" w:type="dxa"/>
+        <w:tblLook w:val="04A0" w:firstRow="1" w:lastRow="0" w:firstColumn="1" w:lastColumn="0" w:noHBand="0" w:noVBand="1"/>
+      </w:tblPr>
+      <w:tblGrid>
+        <w:gridCol w:w="3101"/>
+        <w:gridCol w:w="2900"/>
+        <w:gridCol w:w="2900"/>
+      </w:tblGrid>
+      <w:tr>
+        <w:tc>
+          <w:tcPr>
+            <w:tcW w:w="8901" w:type="dxa"/>
+            <w:gridSpan w:val="3"/>
+            <w:shd w:val="clear" w:color="auto" w:fill="002060"/>
+          </w:tcPr>
+          <w:p>
+            <w:pPr>
+              <w:jc w:val="center"/>
+            </w:pPr>
+            <w:r>
+              <w:t>TIPO LOB (</w:t>
+            </w:r>
+            <w:proofErr w:type="spellStart"/>
+            <w:r>
+              <w:t>Large</w:t>
+            </w:r>
+            <w:proofErr w:type="spellEnd"/>
+            <w:r>
+              <w:t xml:space="preserve"> </w:t>
+            </w:r>
+            <w:proofErr w:type="spellStart"/>
+            <w:r>
+              <w:t>Object</w:t>
+            </w:r>
+            <w:proofErr w:type="spellEnd"/>
+            <w:r>
+              <w:t>)</w:t>
+            </w:r>
+          </w:p>
+        </w:tc>
+      </w:tr>
+      <w:tr>
+        <w:tc>
+          <w:tcPr>
+            <w:tcW w:w="3101" w:type="dxa"/>
+            <w:shd w:val="clear" w:color="auto" w:fill="002060"/>
+          </w:tcPr>
+          <w:p>
+            <w:pPr>
+              <w:jc w:val="center"/>
+            </w:pPr>
+            <w:r>
+              <w:t>SINTAXE DO TIPO DE DADO:</w:t>
+            </w:r>
+          </w:p>
+        </w:tc>
+        <w:tc>
+          <w:tcPr>
+            <w:tcW w:w="2900" w:type="dxa"/>
+            <w:shd w:val="clear" w:color="auto" w:fill="002060"/>
+          </w:tcPr>
+          <w:p>
+            <w:pPr>
+              <w:jc w:val="center"/>
+            </w:pPr>
+            <w:r>
+              <w:t>TAMANHO MÁXIMO:</w:t>
+            </w:r>
+          </w:p>
+        </w:tc>
+        <w:tc>
+          <w:tcPr>
+            <w:tcW w:w="2900" w:type="dxa"/>
+            <w:shd w:val="clear" w:color="auto" w:fill="002060"/>
+          </w:tcPr>
+          <w:p>
+            <w:pPr>
+              <w:jc w:val="center"/>
+            </w:pPr>
+            <w:r>
+              <w:t>EXPLICAÇÃO:</w:t>
+            </w:r>
+          </w:p>
+        </w:tc>
+      </w:tr>
+      <w:tr>
+        <w:tc>
+          <w:tcPr>
+            <w:tcW w:w="3101" w:type="dxa"/>
+            <w:vAlign w:val="center"/>
+          </w:tcPr>
+          <w:p>
+            <w:pPr>
+              <w:jc w:val="center"/>
+            </w:pPr>
+            <w:r>
+              <w:t>TINYBLOB</w:t>
+            </w:r>
+          </w:p>
+        </w:tc>
+        <w:tc>
+          <w:tcPr>
+            <w:tcW w:w="2900" w:type="dxa"/>
+            <w:vAlign w:val="center"/>
+          </w:tcPr>
+          <w:p>
+            <w:pPr>
+              <w:jc w:val="center"/>
+            </w:pPr>
+            <w:r>
+              <w:t>Tamanho máximo de 255 bytes</w:t>
+            </w:r>
+          </w:p>
+        </w:tc>
+        <w:tc>
+          <w:tcPr>
+            <w:tcW w:w="2900" w:type="dxa"/>
+            <w:vAlign w:val="center"/>
+          </w:tcPr>
+          <w:p>
+            <w:pPr>
+              <w:jc w:val="center"/>
+            </w:pPr>
+          </w:p>
+        </w:tc>
+      </w:tr>
+      <w:tr>
+        <w:tc>
+          <w:tcPr>
+            <w:tcW w:w="3101" w:type="dxa"/>
+            <w:vAlign w:val="center"/>
+          </w:tcPr>
+          <w:p>
+            <w:pPr>
+              <w:jc w:val="center"/>
+            </w:pPr>
+            <w:r>
+              <w:t>BLOB (</w:t>
+            </w:r>
+            <w:proofErr w:type="spellStart"/>
+            <w:r>
+              <w:t>Size</w:t>
+            </w:r>
+            <w:proofErr w:type="spellEnd"/>
+            <w:r>
+              <w:t>)</w:t>
+            </w:r>
+          </w:p>
+        </w:tc>
+        <w:tc>
+          <w:tcPr>
+            <w:tcW w:w="2900" w:type="dxa"/>
+            <w:vAlign w:val="center"/>
+          </w:tcPr>
+          <w:p>
+            <w:pPr>
+              <w:jc w:val="center"/>
+            </w:pPr>
+            <w:r>
+              <w:t>Tamanho máximo de 65.535 bytes</w:t>
+            </w:r>
+          </w:p>
+        </w:tc>
+        <w:tc>
+          <w:tcPr>
+            <w:tcW w:w="2900" w:type="dxa"/>
+            <w:vAlign w:val="center"/>
+          </w:tcPr>
+          <w:p>
+            <w:pPr>
+              <w:jc w:val="center"/>
+            </w:pPr>
+          </w:p>
+        </w:tc>
+      </w:tr>
+      <w:tr>
+        <w:tc>
+          <w:tcPr>
+            <w:tcW w:w="3101" w:type="dxa"/>
+            <w:vAlign w:val="center"/>
+          </w:tcPr>
+          <w:p>
+            <w:pPr>
+              <w:jc w:val="center"/>
+            </w:pPr>
+            <w:r>
+              <w:t>MEDIUMBLOB</w:t>
+            </w:r>
+          </w:p>
+        </w:tc>
+        <w:tc>
+          <w:tcPr>
+            <w:tcW w:w="2900" w:type="dxa"/>
+            <w:vAlign w:val="center"/>
+          </w:tcPr>
+          <w:p>
+            <w:pPr>
+              <w:jc w:val="center"/>
+            </w:pPr>
+            <w:r>
+              <w:t>Tamanho máximo de 16.777.215 bytes</w:t>
+            </w:r>
+          </w:p>
+        </w:tc>
+        <w:tc>
+          <w:tcPr>
+            <w:tcW w:w="2900" w:type="dxa"/>
+            <w:vAlign w:val="center"/>
+          </w:tcPr>
+          <w:p>
+            <w:pPr>
+              <w:jc w:val="center"/>
+            </w:pPr>
+          </w:p>
+        </w:tc>
+      </w:tr>
+      <w:tr>
+        <w:tc>
+          <w:tcPr>
+            <w:tcW w:w="3101" w:type="dxa"/>
+            <w:vAlign w:val="center"/>
+          </w:tcPr>
+          <w:p>
+            <w:pPr>
+              <w:jc w:val="center"/>
+            </w:pPr>
+            <w:r>
+              <w:t>LONGTEXT</w:t>
+            </w:r>
+          </w:p>
+        </w:tc>
+        <w:tc>
+          <w:tcPr>
+            <w:tcW w:w="2900" w:type="dxa"/>
+            <w:vAlign w:val="center"/>
+          </w:tcPr>
+          <w:p>
+            <w:pPr>
+              <w:jc w:val="center"/>
+            </w:pPr>
+            <w:r>
+              <w:t>Tamanho máximo de 4.294.967.295 bytes (4GB)</w:t>
+            </w:r>
+          </w:p>
+        </w:tc>
+        <w:tc>
+          <w:tcPr>
+            <w:tcW w:w="2900" w:type="dxa"/>
+            <w:vAlign w:val="center"/>
+          </w:tcPr>
+          <w:p>
+            <w:pPr>
+              <w:jc w:val="center"/>
+            </w:pPr>
+          </w:p>
+        </w:tc>
+      </w:tr>
+    </w:tbl>
+    <w:p>
+      <w:pPr>
+        <w:jc w:val="both"/>
+      </w:pPr>
+    </w:p>
+    <w:p>
+      <w:pPr>
+        <w:jc w:val="both"/>
+      </w:pPr>
+    </w:p>
+    <w:p>
+      <w:pPr>
+        <w:jc w:val="both"/>
+      </w:pPr>
       <w:r>
         <w:t>Referências:</w:t>
       </w:r>
     </w:p>
     <w:p>
-      <w:r>
-        <w:t>https://dev.mysql.com/doc/refman/5.7/en/data-types.html</w:t>
-      </w:r>
+      <w:pPr>
+        <w:jc w:val="both"/>
+      </w:pPr>
+      <w:hyperlink r:id="rId9" w:history="1">
+        <w:r>
+          <w:rPr>
+            <w:rStyle w:val="Hyperlink"/>
+          </w:rPr>
+          <w:t>https://dev.mysql.com/doc/refman/5.7/en/data-types.html</w:t>
+        </w:r>
+      </w:hyperlink>
     </w:p>
     <w:sectPr>
-      <w:headerReference w:type="default" r:id="rId8"/>
+      <w:headerReference w:type="default" r:id="rId10"/>
       <w:pgSz w:w="11906" w:h="16838"/>
-      <w:pgMar w:top="720" w:right="720" w:bottom="720" w:left="720" w:header="708" w:footer="708" w:gutter="0"/>
+      <w:pgMar w:top="720" w:right="720" w:bottom="720" w:left="720" w:header="567" w:footer="708" w:gutter="0"/>
       <w:cols w:space="708"/>
       <w:docGrid w:linePitch="360"/>
     </w:sectPr>
@@ -777,7 +2251,7 @@
 <w:hdr xmlns:wpc="http://schemas.microsoft.com/office/word/2010/wordprocessingCanvas" xmlns:cx="http://schemas.microsoft.com/office/drawing/2014/chartex" xmlns:cx1="http://schemas.microsoft.com/office/drawing/2015/9/8/chartex" xmlns:cx2="http://schemas.microsoft.com/office/drawing/2015/10/21/chartex" xmlns:cx3="http://schemas.microsoft.com/office/drawing/2016/5/9/chartex" xmlns:cx4="http://schemas.microsoft.com/office/drawing/2016/5/10/chartex" xmlns:cx5="http://schemas.microsoft.com/office/drawing/2016/5/11/chartex" xmlns:cx6="http://schemas.microsoft.com/office/drawing/2016/5/12/chartex" xmlns:cx7="http://schemas.microsoft.com/office/drawing/2016/5/13/chartex" xmlns:cx8="http://schemas.microsoft.com/office/drawing/2016/5/14/chartex" xmlns:mc="http://schemas.openxmlformats.org/markup-compatibility/2006" xmlns:aink="http://schemas.microsoft.com/office/drawing/2016/ink" xmlns:am3d="http://schemas.microsoft.com/office/drawing/2017/model3d" xmlns:o="urn:schemas-microsoft-com:office:office" xmlns:r="http://schemas.openxmlformats.org/officeDocument/2006/relationships" xmlns:m="http://schemas.openxmlformats.org/officeDocument/2006/math" xmlns:v="urn:schemas-microsoft-com:vml" xmlns:wp14="http://schemas.microsoft.com/office/word/2010/wordprocessingDrawing" xmlns:wp="http://schemas.openxmlformats.org/drawingml/2006/wordprocessingDrawing" xmlns:w10="urn:schemas-microsoft-com:office:word" xmlns:w="http://schemas.openxmlformats.org/wordprocessingml/2006/main" xmlns:w14="http://schemas.microsoft.com/office/word/2010/wordml" xmlns:w15="http://schemas.microsoft.com/office/word/2012/wordml" xmlns:w16cid="http://schemas.microsoft.com/office/word/2016/wordml/cid" xmlns:w16se="http://schemas.microsoft.com/office/word/2015/wordml/symex" xmlns:wpg="http://schemas.microsoft.com/office/word/2010/wordprocessingGroup" xmlns:wpi="http://schemas.microsoft.com/office/word/2010/wordprocessingInk" xmlns:wne="http://schemas.microsoft.com/office/word/2006/wordml" xmlns:wps="http://schemas.microsoft.com/office/word/2010/wordprocessingShape" mc:Ignorable="w14 w15 w16se w16cid wp14">
   <w:p>
     <w:pPr>
-      <w:pStyle w:val="Header"/>
+      <w:pStyle w:val="Cabealho"/>
       <w:jc w:val="both"/>
     </w:pPr>
     <w:r>
@@ -788,7 +2262,7 @@
         <wp:anchor distT="0" distB="0" distL="114300" distR="114300" simplePos="0" relativeHeight="251659264" behindDoc="0" locked="0" layoutInCell="1" allowOverlap="1" wp14:anchorId="61790D9F" wp14:editId="7C0C7F40">
           <wp:simplePos x="0" y="0"/>
           <wp:positionH relativeFrom="leftMargin">
-            <wp:posOffset>747395</wp:posOffset>
+            <wp:posOffset>737870</wp:posOffset>
           </wp:positionH>
           <wp:positionV relativeFrom="paragraph">
             <wp:posOffset>-190500</wp:posOffset>
@@ -831,7 +2305,13 @@
       </w:drawing>
     </w:r>
     <w:r>
-      <w:t>Universidade Federal de Itajubá - UNIFEI - Bando de Dados 2 – Vanessa Cristina O. de Souza</w:t>
+      <w:t>Universidade Fe</w:t>
+    </w:r>
+    <w:r>
+      <w:t>deral de Itajubá - UNIFEI - Banc</w:t>
+    </w:r>
+    <w:r>
+      <w:t>o de Dados 2 – Vanessa Cristina O. de Souza</w:t>
     </w:r>
   </w:p>
 </w:hdr>
@@ -1235,13 +2715,13 @@
     <w:name w:val="Normal"/>
     <w:qFormat/>
   </w:style>
-  <w:style w:type="character" w:default="1" w:styleId="DefaultParagraphFont">
+  <w:style w:type="character" w:default="1" w:styleId="Fontepargpadro">
     <w:name w:val="Default Paragraph Font"/>
     <w:uiPriority w:val="1"/>
     <w:semiHidden/>
     <w:unhideWhenUsed/>
   </w:style>
-  <w:style w:type="table" w:default="1" w:styleId="TableNormal">
+  <w:style w:type="table" w:default="1" w:styleId="Tabelanormal">
     <w:name w:val="Normal Table"/>
     <w:uiPriority w:val="99"/>
     <w:semiHidden/>
@@ -1256,16 +2736,16 @@
       </w:tblCellMar>
     </w:tblPr>
   </w:style>
-  <w:style w:type="numbering" w:default="1" w:styleId="NoList">
+  <w:style w:type="numbering" w:default="1" w:styleId="Semlista">
     <w:name w:val="No List"/>
     <w:uiPriority w:val="99"/>
     <w:semiHidden/>
     <w:unhideWhenUsed/>
   </w:style>
-  <w:style w:type="paragraph" w:styleId="Header">
+  <w:style w:type="paragraph" w:styleId="Cabealho">
     <w:name w:val="header"/>
     <w:basedOn w:val="Normal"/>
-    <w:link w:val="HeaderChar"/>
+    <w:link w:val="CabealhoChar"/>
     <w:unhideWhenUsed/>
     <w:rsid w:val="007A2AB4"/>
     <w:pPr>
@@ -1276,17 +2756,17 @@
       <w:spacing w:after="0" w:line="240" w:lineRule="auto"/>
     </w:pPr>
   </w:style>
-  <w:style w:type="character" w:customStyle="1" w:styleId="HeaderChar">
-    <w:name w:val="Header Char"/>
-    <w:basedOn w:val="DefaultParagraphFont"/>
-    <w:link w:val="Header"/>
+  <w:style w:type="character" w:customStyle="1" w:styleId="CabealhoChar">
+    <w:name w:val="Cabeçalho Char"/>
+    <w:basedOn w:val="Fontepargpadro"/>
+    <w:link w:val="Cabealho"/>
     <w:uiPriority w:val="99"/>
     <w:rsid w:val="007A2AB4"/>
   </w:style>
-  <w:style w:type="paragraph" w:styleId="Footer">
+  <w:style w:type="paragraph" w:styleId="Rodap">
     <w:name w:val="footer"/>
     <w:basedOn w:val="Normal"/>
-    <w:link w:val="FooterChar"/>
+    <w:link w:val="RodapChar"/>
     <w:uiPriority w:val="99"/>
     <w:unhideWhenUsed/>
     <w:rsid w:val="007A2AB4"/>
@@ -1298,16 +2778,16 @@
       <w:spacing w:after="0" w:line="240" w:lineRule="auto"/>
     </w:pPr>
   </w:style>
-  <w:style w:type="character" w:customStyle="1" w:styleId="FooterChar">
-    <w:name w:val="Footer Char"/>
-    <w:basedOn w:val="DefaultParagraphFont"/>
-    <w:link w:val="Footer"/>
+  <w:style w:type="character" w:customStyle="1" w:styleId="RodapChar">
+    <w:name w:val="Rodapé Char"/>
+    <w:basedOn w:val="Fontepargpadro"/>
+    <w:link w:val="Rodap"/>
     <w:uiPriority w:val="99"/>
     <w:rsid w:val="007A2AB4"/>
   </w:style>
-  <w:style w:type="table" w:styleId="TableGrid">
+  <w:style w:type="table" w:styleId="Tabelacomgrade">
     <w:name w:val="Table Grid"/>
-    <w:basedOn w:val="TableNormal"/>
+    <w:basedOn w:val="Tabelanormal"/>
     <w:uiPriority w:val="39"/>
     <w:rsid w:val="007A2AB4"/>
     <w:pPr>
@@ -1323,6 +2803,48 @@
         <w:insideV w:val="single" w:sz="4" w:space="0" w:color="auto"/>
       </w:tblBorders>
     </w:tblPr>
+  </w:style>
+  <w:style w:type="character" w:styleId="Hyperlink">
+    <w:name w:val="Hyperlink"/>
+    <w:basedOn w:val="Fontepargpadro"/>
+    <w:uiPriority w:val="99"/>
+    <w:unhideWhenUsed/>
+    <w:rsid w:val="00015EA1"/>
+    <w:rPr>
+      <w:color w:val="0563C1" w:themeColor="hyperlink"/>
+      <w:u w:val="single"/>
+    </w:rPr>
+  </w:style>
+  <w:style w:type="character" w:styleId="MenoPendente">
+    <w:name w:val="Unresolved Mention"/>
+    <w:basedOn w:val="Fontepargpadro"/>
+    <w:uiPriority w:val="99"/>
+    <w:semiHidden/>
+    <w:unhideWhenUsed/>
+    <w:rsid w:val="00015EA1"/>
+    <w:rPr>
+      <w:color w:val="808080"/>
+      <w:shd w:val="clear" w:color="auto" w:fill="E6E6E6"/>
+    </w:rPr>
+  </w:style>
+  <w:style w:type="paragraph" w:styleId="Legenda">
+    <w:name w:val="caption"/>
+    <w:basedOn w:val="Normal"/>
+    <w:next w:val="Normal"/>
+    <w:uiPriority w:val="35"/>
+    <w:unhideWhenUsed/>
+    <w:qFormat/>
+    <w:rsid w:val="000208C7"/>
+    <w:pPr>
+      <w:spacing w:after="200" w:line="240" w:lineRule="auto"/>
+    </w:pPr>
+    <w:rPr>
+      <w:i/>
+      <w:iCs/>
+      <w:color w:val="44546A" w:themeColor="text2"/>
+      <w:sz w:val="18"/>
+      <w:szCs w:val="18"/>
+    </w:rPr>
   </w:style>
 </w:styles>
 </file>
@@ -1627,7 +3149,7 @@
 </file>
 
 <file path=customXml/itemProps1.xml><?xml version="1.0" encoding="utf-8"?>
-<ds:datastoreItem xmlns:ds="http://schemas.openxmlformats.org/officeDocument/2006/customXml" ds:itemID="{064075FE-C093-435F-A19D-69372046AA11}">
+<ds:datastoreItem xmlns:ds="http://schemas.openxmlformats.org/officeDocument/2006/customXml" ds:itemID="{666F5BFE-4B58-431A-9862-CFC9C8AF814F}">
   <ds:schemaRefs>
     <ds:schemaRef ds:uri="http://schemas.openxmlformats.org/officeDocument/2006/bibliography"/>
   </ds:schemaRefs>

</xml_diff>